<commit_message>
Extracting store data from Vinmonopolet API and combine into final dataset
Extracting api data from vinmonopolet api and merging the filtered_data and store_data into final_data for us to continue working on.
</commit_message>
<xml_diff>
--- a/Workflow.docx
+++ b/Workflow.docx
@@ -24,6 +24,13 @@
     </w:p>
     <w:sdt>
       <w:sdtPr>
+        <w:rPr>
+          <w:rFonts w:ascii="Calibri" w:eastAsiaTheme="minorHAnsi" w:hAnsi="Calibri" w:cs="Calibri"/>
+          <w:color w:val="auto"/>
+          <w:sz w:val="24"/>
+          <w:szCs w:val="26"/>
+          <w:lang w:val="nb-NO"/>
+        </w:rPr>
         <w:id w:val="-560101658"/>
         <w:docPartObj>
           <w:docPartGallery w:val="Table of Contents"/>
@@ -32,14 +39,9 @@
       </w:sdtPr>
       <w:sdtEndPr>
         <w:rPr>
-          <w:rFonts w:ascii="Calibri" w:eastAsiaTheme="minorHAnsi" w:hAnsi="Calibri" w:cs="Calibri"/>
           <w:b/>
           <w:bCs/>
           <w:noProof/>
-          <w:color w:val="auto"/>
-          <w:sz w:val="24"/>
-          <w:szCs w:val="26"/>
-          <w:lang w:val="nb-NO"/>
         </w:rPr>
       </w:sdtEndPr>
       <w:sdtContent>
@@ -858,38 +860,376 @@
       </w:r>
       <w:bookmarkEnd w:id="1"/>
     </w:p>
+    <w:p>
+      <w:r>
+        <w:t xml:space="preserve">Agder </w:t>
+      </w:r>
+    </w:p>
+    <w:p>
+      <w:r>
+        <w:t>Akershus</w:t>
+      </w:r>
+    </w:p>
+    <w:p>
+      <w:r>
+        <w:t xml:space="preserve">Buskerud – 20 </w:t>
+      </w:r>
+      <w:proofErr w:type="spellStart"/>
+      <w:r>
+        <w:t>vinmonompolet</w:t>
+      </w:r>
+      <w:proofErr w:type="spellEnd"/>
+      <w:r>
+        <w:t xml:space="preserve"> (180324 </w:t>
+      </w:r>
+      <w:proofErr w:type="spellStart"/>
+      <w:r>
+        <w:t>willi</w:t>
+      </w:r>
+      <w:proofErr w:type="spellEnd"/>
+      <w:r>
+        <w:t xml:space="preserve"> manuelt)</w:t>
+      </w:r>
+    </w:p>
+    <w:p>
+      <w:r>
+        <w:t>Finnmark - 10</w:t>
+      </w:r>
+      <w:r>
+        <w:t xml:space="preserve"> </w:t>
+      </w:r>
+      <w:proofErr w:type="spellStart"/>
+      <w:r>
+        <w:t>vinmonompolet</w:t>
+      </w:r>
+      <w:proofErr w:type="spellEnd"/>
+      <w:r>
+        <w:t xml:space="preserve"> (180324 </w:t>
+      </w:r>
+      <w:proofErr w:type="spellStart"/>
+      <w:r>
+        <w:t>willi</w:t>
+      </w:r>
+      <w:proofErr w:type="spellEnd"/>
+      <w:r>
+        <w:t xml:space="preserve"> manuelt)</w:t>
+      </w:r>
+    </w:p>
+    <w:p>
+      <w:r>
+        <w:t>Innlandet - 33</w:t>
+      </w:r>
+      <w:r>
+        <w:t xml:space="preserve"> </w:t>
+      </w:r>
+      <w:proofErr w:type="spellStart"/>
+      <w:r>
+        <w:t>vinmonompolet</w:t>
+      </w:r>
+      <w:proofErr w:type="spellEnd"/>
+      <w:r>
+        <w:t xml:space="preserve"> (180324 </w:t>
+      </w:r>
+      <w:proofErr w:type="spellStart"/>
+      <w:r>
+        <w:t>willi</w:t>
+      </w:r>
+      <w:proofErr w:type="spellEnd"/>
+      <w:r>
+        <w:t xml:space="preserve"> manuelt)</w:t>
+      </w:r>
+    </w:p>
+    <w:p>
+      <w:pPr>
+        <w:rPr>
+          <w:lang w:val="en-US"/>
+        </w:rPr>
+      </w:pPr>
+      <w:proofErr w:type="spellStart"/>
+      <w:r>
+        <w:rPr>
+          <w:lang w:val="en-US"/>
+        </w:rPr>
+        <w:t>Møre</w:t>
+      </w:r>
+      <w:proofErr w:type="spellEnd"/>
+      <w:r>
+        <w:rPr>
+          <w:lang w:val="en-US"/>
+        </w:rPr>
+        <w:t xml:space="preserve"> of </w:t>
+      </w:r>
+      <w:proofErr w:type="spellStart"/>
+      <w:r>
+        <w:rPr>
+          <w:lang w:val="en-US"/>
+        </w:rPr>
+        <w:t>romsdal</w:t>
+      </w:r>
+      <w:proofErr w:type="spellEnd"/>
+      <w:r>
+        <w:rPr>
+          <w:lang w:val="en-US"/>
+        </w:rPr>
+        <w:t xml:space="preserve"> - 22 </w:t>
+      </w:r>
+      <w:proofErr w:type="spellStart"/>
+      <w:r>
+        <w:rPr>
+          <w:lang w:val="en-US"/>
+        </w:rPr>
+        <w:t>vinmonompolet</w:t>
+      </w:r>
+      <w:proofErr w:type="spellEnd"/>
+      <w:r>
+        <w:rPr>
+          <w:lang w:val="en-US"/>
+        </w:rPr>
+        <w:t xml:space="preserve"> (180324 </w:t>
+      </w:r>
+      <w:proofErr w:type="spellStart"/>
+      <w:r>
+        <w:rPr>
+          <w:lang w:val="en-US"/>
+        </w:rPr>
+        <w:t>willi</w:t>
+      </w:r>
+      <w:proofErr w:type="spellEnd"/>
+      <w:r>
+        <w:rPr>
+          <w:lang w:val="en-US"/>
+        </w:rPr>
+        <w:t xml:space="preserve"> </w:t>
+      </w:r>
+      <w:proofErr w:type="spellStart"/>
+      <w:r>
+        <w:rPr>
+          <w:lang w:val="en-US"/>
+        </w:rPr>
+        <w:t>manuelt</w:t>
+      </w:r>
+      <w:proofErr w:type="spellEnd"/>
+      <w:r>
+        <w:rPr>
+          <w:lang w:val="en-US"/>
+        </w:rPr>
+        <w:t>)</w:t>
+      </w:r>
+    </w:p>
+    <w:p>
+      <w:r>
+        <w:t xml:space="preserve">Nordland – 23 </w:t>
+      </w:r>
+      <w:proofErr w:type="spellStart"/>
+      <w:r>
+        <w:t>vinmonompolet</w:t>
+      </w:r>
+      <w:proofErr w:type="spellEnd"/>
+      <w:r>
+        <w:t xml:space="preserve"> (180324 </w:t>
+      </w:r>
+      <w:proofErr w:type="spellStart"/>
+      <w:r>
+        <w:t>willi</w:t>
+      </w:r>
+      <w:proofErr w:type="spellEnd"/>
+      <w:r>
+        <w:t xml:space="preserve"> manuelt)</w:t>
+      </w:r>
+    </w:p>
+    <w:p>
+      <w:r>
+        <w:t xml:space="preserve">Oslo – 35 </w:t>
+      </w:r>
+      <w:proofErr w:type="spellStart"/>
+      <w:r>
+        <w:t>vinmonompolet</w:t>
+      </w:r>
+      <w:proofErr w:type="spellEnd"/>
+      <w:r>
+        <w:t xml:space="preserve"> (180324 </w:t>
+      </w:r>
+      <w:proofErr w:type="spellStart"/>
+      <w:r>
+        <w:t>willi</w:t>
+      </w:r>
+      <w:proofErr w:type="spellEnd"/>
+      <w:r>
+        <w:t xml:space="preserve"> manuelt)</w:t>
+      </w:r>
+    </w:p>
+    <w:p>
+      <w:r>
+        <w:t xml:space="preserve">Rogaland – 24 </w:t>
+      </w:r>
+      <w:proofErr w:type="spellStart"/>
+      <w:r>
+        <w:t>vinmonompolet</w:t>
+      </w:r>
+      <w:proofErr w:type="spellEnd"/>
+      <w:r>
+        <w:t xml:space="preserve"> (180324 </w:t>
+      </w:r>
+      <w:proofErr w:type="spellStart"/>
+      <w:r>
+        <w:t>willi</w:t>
+      </w:r>
+      <w:proofErr w:type="spellEnd"/>
+      <w:r>
+        <w:t xml:space="preserve"> manuelt)</w:t>
+      </w:r>
+    </w:p>
+    <w:p>
+      <w:r>
+        <w:t xml:space="preserve">Telemark – 13 </w:t>
+      </w:r>
+      <w:proofErr w:type="spellStart"/>
+      <w:r>
+        <w:t>vinmonompolet</w:t>
+      </w:r>
+      <w:proofErr w:type="spellEnd"/>
+      <w:r>
+        <w:t xml:space="preserve"> (180324 </w:t>
+      </w:r>
+      <w:proofErr w:type="spellStart"/>
+      <w:r>
+        <w:t>willi</w:t>
+      </w:r>
+      <w:proofErr w:type="spellEnd"/>
+      <w:r>
+        <w:t xml:space="preserve"> manuelt)</w:t>
+      </w:r>
+    </w:p>
+    <w:p>
+      <w:r>
+        <w:t>Troms - 13</w:t>
+      </w:r>
+      <w:r>
+        <w:t xml:space="preserve"> </w:t>
+      </w:r>
+      <w:proofErr w:type="spellStart"/>
+      <w:r>
+        <w:t>vinmonompolet</w:t>
+      </w:r>
+      <w:proofErr w:type="spellEnd"/>
+      <w:r>
+        <w:t xml:space="preserve"> (180324 </w:t>
+      </w:r>
+      <w:proofErr w:type="spellStart"/>
+      <w:r>
+        <w:t>willi</w:t>
+      </w:r>
+      <w:proofErr w:type="spellEnd"/>
+      <w:r>
+        <w:t xml:space="preserve"> manuelt)</w:t>
+      </w:r>
+    </w:p>
+    <w:p>
+      <w:r>
+        <w:t>Trøndelag 34</w:t>
+      </w:r>
+      <w:r>
+        <w:t xml:space="preserve"> </w:t>
+      </w:r>
+      <w:proofErr w:type="spellStart"/>
+      <w:r>
+        <w:t>vinmonompolet</w:t>
+      </w:r>
+      <w:proofErr w:type="spellEnd"/>
+      <w:r>
+        <w:t xml:space="preserve"> (180324 </w:t>
+      </w:r>
+      <w:proofErr w:type="spellStart"/>
+      <w:r>
+        <w:t>willi</w:t>
+      </w:r>
+      <w:proofErr w:type="spellEnd"/>
+      <w:r>
+        <w:t xml:space="preserve"> manuelt)</w:t>
+      </w:r>
+    </w:p>
+    <w:p>
+      <w:r>
+        <w:t xml:space="preserve">Vestfold – 13 </w:t>
+      </w:r>
+      <w:proofErr w:type="spellStart"/>
+      <w:r>
+        <w:t>vinmonompolet</w:t>
+      </w:r>
+      <w:proofErr w:type="spellEnd"/>
+      <w:r>
+        <w:t xml:space="preserve"> (180324 </w:t>
+      </w:r>
+      <w:proofErr w:type="spellStart"/>
+      <w:r>
+        <w:t>willi</w:t>
+      </w:r>
+      <w:proofErr w:type="spellEnd"/>
+      <w:r>
+        <w:t xml:space="preserve"> manuelt)</w:t>
+      </w:r>
+    </w:p>
+    <w:p>
+      <w:proofErr w:type="spellStart"/>
+      <w:r>
+        <w:t>Vestland</w:t>
+      </w:r>
+      <w:proofErr w:type="spellEnd"/>
+      <w:r>
+        <w:t xml:space="preserve"> – 44 </w:t>
+      </w:r>
+      <w:proofErr w:type="spellStart"/>
+      <w:r>
+        <w:t>vinmonompolet</w:t>
+      </w:r>
+      <w:proofErr w:type="spellEnd"/>
+      <w:r>
+        <w:t xml:space="preserve"> (180324 </w:t>
+      </w:r>
+      <w:proofErr w:type="spellStart"/>
+      <w:r>
+        <w:t>willi</w:t>
+      </w:r>
+      <w:proofErr w:type="spellEnd"/>
+      <w:r>
+        <w:t xml:space="preserve"> manuelt)</w:t>
+      </w:r>
+    </w:p>
+    <w:p>
+      <w:r>
+        <w:t>Østfold -11</w:t>
+      </w:r>
+      <w:r>
+        <w:t xml:space="preserve"> </w:t>
+      </w:r>
+      <w:proofErr w:type="spellStart"/>
+      <w:r>
+        <w:t>vinmonompolet</w:t>
+      </w:r>
+      <w:proofErr w:type="spellEnd"/>
+      <w:r>
+        <w:t xml:space="preserve"> (180324 </w:t>
+      </w:r>
+      <w:proofErr w:type="spellStart"/>
+      <w:r>
+        <w:t>willi</w:t>
+      </w:r>
+      <w:proofErr w:type="spellEnd"/>
+      <w:r>
+        <w:t xml:space="preserve"> manuelt)</w:t>
+      </w:r>
+    </w:p>
+    <w:p>
+      <w:pPr>
+        <w:pStyle w:val="Heading2"/>
+      </w:pPr>
+      <w:bookmarkStart w:id="2" w:name="_Toc193179539"/>
+      <w:r>
+        <w:t>Vinmonopolet</w:t>
+      </w:r>
+      <w:bookmarkEnd w:id="2"/>
+    </w:p>
     <w:p/>
-    <w:p>
-      <w:pPr>
-        <w:pStyle w:val="Heading2"/>
-        <w:rPr>
-          <w:lang w:val="en-GB"/>
-        </w:rPr>
-      </w:pPr>
-      <w:bookmarkStart w:id="2" w:name="_Toc193179539"/>
-      <w:proofErr w:type="spellStart"/>
-      <w:r>
-        <w:rPr>
-          <w:lang w:val="en-GB"/>
-        </w:rPr>
-        <w:t>Vin</w:t>
-      </w:r>
-      <w:r>
-        <w:rPr>
-          <w:lang w:val="en-GB"/>
-        </w:rPr>
-        <w:t>monopolet</w:t>
-      </w:r>
-      <w:bookmarkEnd w:id="2"/>
-      <w:proofErr w:type="spellEnd"/>
-    </w:p>
-    <w:p>
-      <w:pPr>
-        <w:rPr>
-          <w:lang w:val="en-GB"/>
-        </w:rPr>
-      </w:pPr>
-    </w:p>
     <w:p>
       <w:pPr>
         <w:pStyle w:val="Heading2"/>
@@ -1415,6 +1755,119 @@
 <file path=word/numbering.xml><?xml version="1.0" encoding="utf-8"?>
 <w:numbering xmlns:wpc="http://schemas.microsoft.com/office/word/2010/wordprocessingCanvas" xmlns:cx="http://schemas.microsoft.com/office/drawing/2014/chartex" xmlns:cx1="http://schemas.microsoft.com/office/drawing/2015/9/8/chartex" xmlns:cx2="http://schemas.microsoft.com/office/drawing/2015/10/21/chartex" xmlns:cx3="http://schemas.microsoft.com/office/drawing/2016/5/9/chartex" xmlns:cx4="http://schemas.microsoft.com/office/drawing/2016/5/10/chartex" xmlns:cx5="http://schemas.microsoft.com/office/drawing/2016/5/11/chartex" xmlns:cx6="http://schemas.microsoft.com/office/drawing/2016/5/12/chartex" xmlns:cx7="http://schemas.microsoft.com/office/drawing/2016/5/13/chartex" xmlns:cx8="http://schemas.microsoft.com/office/drawing/2016/5/14/chartex" xmlns:mc="http://schemas.openxmlformats.org/markup-compatibility/2006" xmlns:aink="http://schemas.microsoft.com/office/drawing/2016/ink" xmlns:am3d="http://schemas.microsoft.com/office/drawing/2017/model3d" xmlns:o="urn:schemas-microsoft-com:office:office" xmlns:oel="http://schemas.microsoft.com/office/2019/extlst" xmlns:r="http://schemas.openxmlformats.org/officeDocument/2006/relationships" xmlns:m="http://schemas.openxmlformats.org/officeDocument/2006/math" xmlns:v="urn:schemas-microsoft-com:vml" xmlns:wp14="http://schemas.microsoft.com/office/word/2010/wordprocessingDrawing" xmlns:wp="http://schemas.openxmlformats.org/drawingml/2006/wordprocessingDrawing" xmlns:w10="urn:schemas-microsoft-com:office:word" xmlns:w="http://schemas.openxmlformats.org/wordprocessingml/2006/main" xmlns:w14="http://schemas.microsoft.com/office/word/2010/wordml" xmlns:w15="http://schemas.microsoft.com/office/word/2012/wordml" xmlns:w16cex="http://schemas.microsoft.com/office/word/2018/wordml/cex" xmlns:w16cid="http://schemas.microsoft.com/office/word/2016/wordml/cid" xmlns:w16="http://schemas.microsoft.com/office/word/2018/wordml" xmlns:w16du="http://schemas.microsoft.com/office/word/2023/wordml/word16du" xmlns:w16sdtdh="http://schemas.microsoft.com/office/word/2020/wordml/sdtdatahash" xmlns:w16sdtfl="http://schemas.microsoft.com/office/word/2024/wordml/sdtformatlock" xmlns:w16se="http://schemas.microsoft.com/office/word/2015/wordml/symex" xmlns:wpg="http://schemas.microsoft.com/office/word/2010/wordprocessingGroup" xmlns:wpi="http://schemas.microsoft.com/office/word/2010/wordprocessingInk" xmlns:wne="http://schemas.microsoft.com/office/word/2006/wordml" xmlns:wps="http://schemas.microsoft.com/office/word/2010/wordprocessingShape" mc:Ignorable="w14 w15 w16se w16cid w16 w16cex w16sdtdh w16sdtfl w16du wp14">
   <w:abstractNum w:abstractNumId="0" w15:restartNumberingAfterBreak="0">
+    <w:nsid w:val="1E142F48"/>
+    <w:multiLevelType w:val="hybridMultilevel"/>
+    <w:tmpl w:val="22BE546A"/>
+    <w:lvl w:ilvl="0" w:tplc="4956B624">
+      <w:start w:val="25"/>
+      <w:numFmt w:val="bullet"/>
+      <w:lvlText w:val="-"/>
+      <w:lvlJc w:val="left"/>
+      <w:pPr>
+        <w:ind w:left="720" w:hanging="360"/>
+      </w:pPr>
+      <w:rPr>
+        <w:rFonts w:ascii="Calibri" w:eastAsiaTheme="minorHAnsi" w:hAnsi="Calibri" w:cs="Calibri" w:hint="default"/>
+      </w:rPr>
+    </w:lvl>
+    <w:lvl w:ilvl="1" w:tplc="04140003" w:tentative="1">
+      <w:start w:val="1"/>
+      <w:numFmt w:val="bullet"/>
+      <w:lvlText w:val="o"/>
+      <w:lvlJc w:val="left"/>
+      <w:pPr>
+        <w:ind w:left="1440" w:hanging="360"/>
+      </w:pPr>
+      <w:rPr>
+        <w:rFonts w:ascii="Courier New" w:hAnsi="Courier New" w:cs="Courier New" w:hint="default"/>
+      </w:rPr>
+    </w:lvl>
+    <w:lvl w:ilvl="2" w:tplc="04140005" w:tentative="1">
+      <w:start w:val="1"/>
+      <w:numFmt w:val="bullet"/>
+      <w:lvlText w:val=""/>
+      <w:lvlJc w:val="left"/>
+      <w:pPr>
+        <w:ind w:left="2160" w:hanging="360"/>
+      </w:pPr>
+      <w:rPr>
+        <w:rFonts w:ascii="Wingdings" w:hAnsi="Wingdings" w:hint="default"/>
+      </w:rPr>
+    </w:lvl>
+    <w:lvl w:ilvl="3" w:tplc="04140001" w:tentative="1">
+      <w:start w:val="1"/>
+      <w:numFmt w:val="bullet"/>
+      <w:lvlText w:val=""/>
+      <w:lvlJc w:val="left"/>
+      <w:pPr>
+        <w:ind w:left="2880" w:hanging="360"/>
+      </w:pPr>
+      <w:rPr>
+        <w:rFonts w:ascii="Symbol" w:hAnsi="Symbol" w:hint="default"/>
+      </w:rPr>
+    </w:lvl>
+    <w:lvl w:ilvl="4" w:tplc="04140003" w:tentative="1">
+      <w:start w:val="1"/>
+      <w:numFmt w:val="bullet"/>
+      <w:lvlText w:val="o"/>
+      <w:lvlJc w:val="left"/>
+      <w:pPr>
+        <w:ind w:left="3600" w:hanging="360"/>
+      </w:pPr>
+      <w:rPr>
+        <w:rFonts w:ascii="Courier New" w:hAnsi="Courier New" w:cs="Courier New" w:hint="default"/>
+      </w:rPr>
+    </w:lvl>
+    <w:lvl w:ilvl="5" w:tplc="04140005" w:tentative="1">
+      <w:start w:val="1"/>
+      <w:numFmt w:val="bullet"/>
+      <w:lvlText w:val=""/>
+      <w:lvlJc w:val="left"/>
+      <w:pPr>
+        <w:ind w:left="4320" w:hanging="360"/>
+      </w:pPr>
+      <w:rPr>
+        <w:rFonts w:ascii="Wingdings" w:hAnsi="Wingdings" w:hint="default"/>
+      </w:rPr>
+    </w:lvl>
+    <w:lvl w:ilvl="6" w:tplc="04140001" w:tentative="1">
+      <w:start w:val="1"/>
+      <w:numFmt w:val="bullet"/>
+      <w:lvlText w:val=""/>
+      <w:lvlJc w:val="left"/>
+      <w:pPr>
+        <w:ind w:left="5040" w:hanging="360"/>
+      </w:pPr>
+      <w:rPr>
+        <w:rFonts w:ascii="Symbol" w:hAnsi="Symbol" w:hint="default"/>
+      </w:rPr>
+    </w:lvl>
+    <w:lvl w:ilvl="7" w:tplc="04140003" w:tentative="1">
+      <w:start w:val="1"/>
+      <w:numFmt w:val="bullet"/>
+      <w:lvlText w:val="o"/>
+      <w:lvlJc w:val="left"/>
+      <w:pPr>
+        <w:ind w:left="5760" w:hanging="360"/>
+      </w:pPr>
+      <w:rPr>
+        <w:rFonts w:ascii="Courier New" w:hAnsi="Courier New" w:cs="Courier New" w:hint="default"/>
+      </w:rPr>
+    </w:lvl>
+    <w:lvl w:ilvl="8" w:tplc="04140005" w:tentative="1">
+      <w:start w:val="1"/>
+      <w:numFmt w:val="bullet"/>
+      <w:lvlText w:val=""/>
+      <w:lvlJc w:val="left"/>
+      <w:pPr>
+        <w:ind w:left="6480" w:hanging="360"/>
+      </w:pPr>
+      <w:rPr>
+        <w:rFonts w:ascii="Wingdings" w:hAnsi="Wingdings" w:hint="default"/>
+      </w:rPr>
+    </w:lvl>
+  </w:abstractNum>
+  <w:abstractNum w:abstractNumId="1" w15:restartNumberingAfterBreak="0">
     <w:nsid w:val="32536720"/>
     <w:multiLevelType w:val="hybridMultilevel"/>
     <w:tmpl w:val="F79E2822"/>
@@ -1527,6 +1980,9 @@
     </w:lvl>
   </w:abstractNum>
   <w:num w:numId="1" w16cid:durableId="507066335">
+    <w:abstractNumId w:val="1"/>
+  </w:num>
+  <w:num w:numId="2" w16cid:durableId="1432359917">
     <w:abstractNumId w:val="0"/>
   </w:num>
 </w:numbering>

</xml_diff>

<commit_message>
Added kommune data with demographic and area
</commit_message>
<xml_diff>
--- a/Workflow.docx
+++ b/Workflow.docx
@@ -1943,13 +1943,12 @@
           <w:lang w:val="en-GB"/>
         </w:rPr>
       </w:pPr>
-    </w:p>
-    <w:p>
-      <w:pPr>
-        <w:rPr>
-          <w:lang w:val="en-GB"/>
-        </w:rPr>
-      </w:pPr>
+      <w:r>
+        <w:rPr>
+          <w:lang w:val="en-GB"/>
+        </w:rPr>
+        <w:t xml:space="preserve">As per now we have a data set sufficient to estimate a Bresnahan &amp; Reiss model, unless feedback from professors tells us otherwise. </w:t>
+      </w:r>
     </w:p>
     <w:p>
       <w:pPr>

</xml_diff>

<commit_message>
Work on merging more variables
</commit_message>
<xml_diff>
--- a/Workflow.docx
+++ b/Workflow.docx
@@ -6,8 +6,13 @@
       <w:pPr>
         <w:pStyle w:val="Title"/>
       </w:pPr>
-      <w:r>
-        <w:t>Workflow Term Paper BAN440</w:t>
+      <w:proofErr w:type="spellStart"/>
+      <w:r>
+        <w:t>Workflow</w:t>
+      </w:r>
+      <w:proofErr w:type="spellEnd"/>
+      <w:r>
+        <w:t xml:space="preserve"> Term Paper BAN440</w:t>
       </w:r>
     </w:p>
     <w:p>
@@ -614,9 +619,14 @@
       </w:pPr>
       <w:bookmarkStart w:id="0" w:name="_Toc193179537"/>
       <w:r>
-        <w:t>Important dates</w:t>
+        <w:t xml:space="preserve">Important </w:t>
+      </w:r>
+      <w:proofErr w:type="spellStart"/>
+      <w:r>
+        <w:t>dates</w:t>
       </w:r>
       <w:bookmarkEnd w:id="0"/>
+      <w:proofErr w:type="spellEnd"/>
     </w:p>
     <w:tbl>
       <w:tblPr>
@@ -640,6 +650,7 @@
                 <w:bCs/>
               </w:rPr>
             </w:pPr>
+            <w:proofErr w:type="spellStart"/>
             <w:r>
               <w:rPr>
                 <w:b/>
@@ -647,6 +658,7 @@
               </w:rPr>
               <w:t>Event</w:t>
             </w:r>
+            <w:proofErr w:type="spellEnd"/>
           </w:p>
         </w:tc>
         <w:tc>
@@ -676,9 +688,19 @@
             <w:tcW w:w="4531" w:type="dxa"/>
           </w:tcPr>
           <w:p>
-            <w:r>
-              <w:t>Work started</w:t>
-            </w:r>
+            <w:proofErr w:type="spellStart"/>
+            <w:r>
+              <w:t>Work</w:t>
+            </w:r>
+            <w:proofErr w:type="spellEnd"/>
+            <w:r>
+              <w:t xml:space="preserve"> </w:t>
+            </w:r>
+            <w:proofErr w:type="spellStart"/>
+            <w:r>
+              <w:t>started</w:t>
+            </w:r>
+            <w:proofErr w:type="spellEnd"/>
           </w:p>
         </w:tc>
         <w:tc>
@@ -699,7 +721,23 @@
           </w:tcPr>
           <w:p>
             <w:r>
-              <w:t>Group presentation with feedback</w:t>
+              <w:t xml:space="preserve">Group </w:t>
+            </w:r>
+            <w:proofErr w:type="spellStart"/>
+            <w:r>
+              <w:t>presentation</w:t>
+            </w:r>
+            <w:proofErr w:type="spellEnd"/>
+            <w:r>
+              <w:t xml:space="preserve"> </w:t>
+            </w:r>
+            <w:proofErr w:type="spellStart"/>
+            <w:r>
+              <w:t>with</w:t>
+            </w:r>
+            <w:proofErr w:type="spellEnd"/>
+            <w:r>
+              <w:t xml:space="preserve"> feedback</w:t>
             </w:r>
           </w:p>
         </w:tc>
@@ -804,8 +842,21 @@
         <w:pStyle w:val="Heading1"/>
       </w:pPr>
       <w:bookmarkStart w:id="1" w:name="_Toc193179538"/>
-      <w:r>
-        <w:t>Gathering and cleaning data</w:t>
+      <w:proofErr w:type="spellStart"/>
+      <w:r>
+        <w:t>Gathering</w:t>
+      </w:r>
+      <w:proofErr w:type="spellEnd"/>
+      <w:r>
+        <w:t xml:space="preserve"> and </w:t>
+      </w:r>
+      <w:proofErr w:type="spellStart"/>
+      <w:r>
+        <w:t>cleaning</w:t>
+      </w:r>
+      <w:proofErr w:type="spellEnd"/>
+      <w:r>
+        <w:t xml:space="preserve"> data</w:t>
       </w:r>
       <w:bookmarkEnd w:id="1"/>
     </w:p>
@@ -821,7 +872,23 @@
     </w:p>
     <w:p>
       <w:r>
-        <w:t>Buskerud – 20 vinmonompolet (180324 willi manuelt)</w:t>
+        <w:t xml:space="preserve">Buskerud – 20 </w:t>
+      </w:r>
+      <w:proofErr w:type="spellStart"/>
+      <w:r>
+        <w:t>vinmonompolet</w:t>
+      </w:r>
+      <w:proofErr w:type="spellEnd"/>
+      <w:r>
+        <w:t xml:space="preserve"> (180324 </w:t>
+      </w:r>
+      <w:proofErr w:type="spellStart"/>
+      <w:r>
+        <w:t>willi</w:t>
+      </w:r>
+      <w:proofErr w:type="spellEnd"/>
+      <w:r>
+        <w:t xml:space="preserve"> manuelt)</w:t>
       </w:r>
     </w:p>
     <w:p>
@@ -831,8 +898,21 @@
       <w:r>
         <w:t xml:space="preserve"> </w:t>
       </w:r>
-      <w:r>
-        <w:t>vinmonompolet (180324 willi manuelt)</w:t>
+      <w:proofErr w:type="spellStart"/>
+      <w:r>
+        <w:t>vinmonompolet</w:t>
+      </w:r>
+      <w:proofErr w:type="spellEnd"/>
+      <w:r>
+        <w:t xml:space="preserve"> (180324 </w:t>
+      </w:r>
+      <w:proofErr w:type="spellStart"/>
+      <w:r>
+        <w:t>willi</w:t>
+      </w:r>
+      <w:proofErr w:type="spellEnd"/>
+      <w:r>
+        <w:t xml:space="preserve"> manuelt)</w:t>
       </w:r>
     </w:p>
     <w:p>
@@ -842,138 +922,609 @@
       <w:r>
         <w:t xml:space="preserve"> </w:t>
       </w:r>
-      <w:r>
-        <w:t>vinmonompolet (180324 willi manuelt)</w:t>
-      </w:r>
-    </w:p>
-    <w:p>
-      <w:pPr>
-        <w:rPr>
-          <w:lang w:val="en-US"/>
-        </w:rPr>
-      </w:pPr>
-      <w:r>
-        <w:rPr>
-          <w:lang w:val="en-US"/>
-        </w:rPr>
-        <w:t>Møre of romsdal - 22 vinmonompolet (180324 willi manuelt)</w:t>
-      </w:r>
-    </w:p>
-    <w:p>
-      <w:pPr>
-        <w:rPr>
-          <w:lang w:val="en-US"/>
-        </w:rPr>
-      </w:pPr>
-      <w:r>
-        <w:rPr>
-          <w:lang w:val="en-US"/>
-        </w:rPr>
-        <w:t>Nordland – 23 vinmonompolet (180324 willi manuelt)</w:t>
-      </w:r>
-    </w:p>
-    <w:p>
-      <w:pPr>
-        <w:rPr>
-          <w:lang w:val="en-US"/>
-        </w:rPr>
-      </w:pPr>
-      <w:r>
-        <w:rPr>
-          <w:lang w:val="en-US"/>
-        </w:rPr>
-        <w:t>Oslo – 35 vinmonompolet (180324 willi manuelt)</w:t>
-      </w:r>
-    </w:p>
-    <w:p>
-      <w:pPr>
-        <w:rPr>
-          <w:lang w:val="en-US"/>
-        </w:rPr>
-      </w:pPr>
-      <w:r>
-        <w:rPr>
-          <w:lang w:val="en-US"/>
-        </w:rPr>
-        <w:t>Rogaland – 24 vinmonompolet (180324 willi manuelt)</w:t>
-      </w:r>
-    </w:p>
-    <w:p>
-      <w:pPr>
-        <w:rPr>
-          <w:lang w:val="en-US"/>
-        </w:rPr>
-      </w:pPr>
-      <w:r>
-        <w:rPr>
-          <w:lang w:val="en-US"/>
-        </w:rPr>
-        <w:t>Telemark – 13 vinmonompolet (180324 willi manuelt)</w:t>
-      </w:r>
-    </w:p>
-    <w:p>
-      <w:pPr>
-        <w:rPr>
-          <w:lang w:val="en-US"/>
-        </w:rPr>
-      </w:pPr>
-      <w:r>
-        <w:rPr>
-          <w:lang w:val="en-US"/>
-        </w:rPr>
-        <w:t>Troms - 13 vinmonompolet (180324 willi manuelt)</w:t>
-      </w:r>
-    </w:p>
-    <w:p>
-      <w:pPr>
-        <w:rPr>
-          <w:lang w:val="en-US"/>
-        </w:rPr>
-      </w:pPr>
-      <w:r>
-        <w:rPr>
-          <w:lang w:val="en-US"/>
-        </w:rPr>
-        <w:t>Trøndelag 34 vinmonompolet (180324 willi manuelt)</w:t>
-      </w:r>
-    </w:p>
-    <w:p>
-      <w:pPr>
-        <w:rPr>
-          <w:lang w:val="en-US"/>
-        </w:rPr>
-      </w:pPr>
-      <w:r>
-        <w:rPr>
-          <w:lang w:val="en-US"/>
-        </w:rPr>
-        <w:t>Vestfold – 13 vinmonompolet (180324 willi manuelt)</w:t>
-      </w:r>
-    </w:p>
-    <w:p>
-      <w:pPr>
-        <w:rPr>
-          <w:lang w:val="en-US"/>
-        </w:rPr>
-      </w:pPr>
-      <w:r>
-        <w:rPr>
-          <w:lang w:val="en-US"/>
-        </w:rPr>
-        <w:t>Vestland – 44 vinmonompolet (180324 willi manuelt)</w:t>
-      </w:r>
-    </w:p>
-    <w:p>
-      <w:pPr>
-        <w:rPr>
-          <w:lang w:val="en-US"/>
-        </w:rPr>
-      </w:pPr>
-      <w:r>
-        <w:rPr>
-          <w:lang w:val="en-US"/>
-        </w:rPr>
-        <w:t>Østfold -11 vinmonompolet (180324 willi manuelt)</w:t>
+      <w:proofErr w:type="spellStart"/>
+      <w:r>
+        <w:t>vinmonompolet</w:t>
+      </w:r>
+      <w:proofErr w:type="spellEnd"/>
+      <w:r>
+        <w:t xml:space="preserve"> (180324 </w:t>
+      </w:r>
+      <w:proofErr w:type="spellStart"/>
+      <w:r>
+        <w:t>willi</w:t>
+      </w:r>
+      <w:proofErr w:type="spellEnd"/>
+      <w:r>
+        <w:t xml:space="preserve"> manuelt)</w:t>
+      </w:r>
+    </w:p>
+    <w:p>
+      <w:pPr>
+        <w:rPr>
+          <w:lang w:val="en-US"/>
+        </w:rPr>
+      </w:pPr>
+      <w:proofErr w:type="spellStart"/>
+      <w:r>
+        <w:rPr>
+          <w:lang w:val="en-US"/>
+        </w:rPr>
+        <w:t>Møre</w:t>
+      </w:r>
+      <w:proofErr w:type="spellEnd"/>
+      <w:r>
+        <w:rPr>
+          <w:lang w:val="en-US"/>
+        </w:rPr>
+        <w:t xml:space="preserve"> of </w:t>
+      </w:r>
+      <w:proofErr w:type="spellStart"/>
+      <w:r>
+        <w:rPr>
+          <w:lang w:val="en-US"/>
+        </w:rPr>
+        <w:t>romsdal</w:t>
+      </w:r>
+      <w:proofErr w:type="spellEnd"/>
+      <w:r>
+        <w:rPr>
+          <w:lang w:val="en-US"/>
+        </w:rPr>
+        <w:t xml:space="preserve"> - 22 </w:t>
+      </w:r>
+      <w:proofErr w:type="spellStart"/>
+      <w:r>
+        <w:rPr>
+          <w:lang w:val="en-US"/>
+        </w:rPr>
+        <w:t>vinmonompolet</w:t>
+      </w:r>
+      <w:proofErr w:type="spellEnd"/>
+      <w:r>
+        <w:rPr>
+          <w:lang w:val="en-US"/>
+        </w:rPr>
+        <w:t xml:space="preserve"> (180324 </w:t>
+      </w:r>
+      <w:proofErr w:type="spellStart"/>
+      <w:r>
+        <w:rPr>
+          <w:lang w:val="en-US"/>
+        </w:rPr>
+        <w:t>willi</w:t>
+      </w:r>
+      <w:proofErr w:type="spellEnd"/>
+      <w:r>
+        <w:rPr>
+          <w:lang w:val="en-US"/>
+        </w:rPr>
+        <w:t xml:space="preserve"> </w:t>
+      </w:r>
+      <w:proofErr w:type="spellStart"/>
+      <w:r>
+        <w:rPr>
+          <w:lang w:val="en-US"/>
+        </w:rPr>
+        <w:t>manuelt</w:t>
+      </w:r>
+      <w:proofErr w:type="spellEnd"/>
+      <w:r>
+        <w:rPr>
+          <w:lang w:val="en-US"/>
+        </w:rPr>
+        <w:t>)</w:t>
+      </w:r>
+    </w:p>
+    <w:p>
+      <w:pPr>
+        <w:rPr>
+          <w:lang w:val="en-US"/>
+        </w:rPr>
+      </w:pPr>
+      <w:r>
+        <w:rPr>
+          <w:lang w:val="en-US"/>
+        </w:rPr>
+        <w:t xml:space="preserve">Nordland – 23 </w:t>
+      </w:r>
+      <w:proofErr w:type="spellStart"/>
+      <w:r>
+        <w:rPr>
+          <w:lang w:val="en-US"/>
+        </w:rPr>
+        <w:t>vinmonompolet</w:t>
+      </w:r>
+      <w:proofErr w:type="spellEnd"/>
+      <w:r>
+        <w:rPr>
+          <w:lang w:val="en-US"/>
+        </w:rPr>
+        <w:t xml:space="preserve"> (180324 </w:t>
+      </w:r>
+      <w:proofErr w:type="spellStart"/>
+      <w:r>
+        <w:rPr>
+          <w:lang w:val="en-US"/>
+        </w:rPr>
+        <w:t>willi</w:t>
+      </w:r>
+      <w:proofErr w:type="spellEnd"/>
+      <w:r>
+        <w:rPr>
+          <w:lang w:val="en-US"/>
+        </w:rPr>
+        <w:t xml:space="preserve"> </w:t>
+      </w:r>
+      <w:proofErr w:type="spellStart"/>
+      <w:r>
+        <w:rPr>
+          <w:lang w:val="en-US"/>
+        </w:rPr>
+        <w:t>manuelt</w:t>
+      </w:r>
+      <w:proofErr w:type="spellEnd"/>
+      <w:r>
+        <w:rPr>
+          <w:lang w:val="en-US"/>
+        </w:rPr>
+        <w:t>)</w:t>
+      </w:r>
+    </w:p>
+    <w:p>
+      <w:pPr>
+        <w:rPr>
+          <w:lang w:val="en-US"/>
+        </w:rPr>
+      </w:pPr>
+      <w:r>
+        <w:rPr>
+          <w:lang w:val="en-US"/>
+        </w:rPr>
+        <w:t xml:space="preserve">Oslo – 35 </w:t>
+      </w:r>
+      <w:proofErr w:type="spellStart"/>
+      <w:r>
+        <w:rPr>
+          <w:lang w:val="en-US"/>
+        </w:rPr>
+        <w:t>vinmonompolet</w:t>
+      </w:r>
+      <w:proofErr w:type="spellEnd"/>
+      <w:r>
+        <w:rPr>
+          <w:lang w:val="en-US"/>
+        </w:rPr>
+        <w:t xml:space="preserve"> (180324 </w:t>
+      </w:r>
+      <w:proofErr w:type="spellStart"/>
+      <w:r>
+        <w:rPr>
+          <w:lang w:val="en-US"/>
+        </w:rPr>
+        <w:t>willi</w:t>
+      </w:r>
+      <w:proofErr w:type="spellEnd"/>
+      <w:r>
+        <w:rPr>
+          <w:lang w:val="en-US"/>
+        </w:rPr>
+        <w:t xml:space="preserve"> </w:t>
+      </w:r>
+      <w:proofErr w:type="spellStart"/>
+      <w:r>
+        <w:rPr>
+          <w:lang w:val="en-US"/>
+        </w:rPr>
+        <w:t>manuelt</w:t>
+      </w:r>
+      <w:proofErr w:type="spellEnd"/>
+      <w:r>
+        <w:rPr>
+          <w:lang w:val="en-US"/>
+        </w:rPr>
+        <w:t>)</w:t>
+      </w:r>
+    </w:p>
+    <w:p>
+      <w:pPr>
+        <w:rPr>
+          <w:lang w:val="en-US"/>
+        </w:rPr>
+      </w:pPr>
+      <w:r>
+        <w:rPr>
+          <w:lang w:val="en-US"/>
+        </w:rPr>
+        <w:t xml:space="preserve">Rogaland – 24 </w:t>
+      </w:r>
+      <w:proofErr w:type="spellStart"/>
+      <w:r>
+        <w:rPr>
+          <w:lang w:val="en-US"/>
+        </w:rPr>
+        <w:t>vinmonompolet</w:t>
+      </w:r>
+      <w:proofErr w:type="spellEnd"/>
+      <w:r>
+        <w:rPr>
+          <w:lang w:val="en-US"/>
+        </w:rPr>
+        <w:t xml:space="preserve"> (180324 </w:t>
+      </w:r>
+      <w:proofErr w:type="spellStart"/>
+      <w:r>
+        <w:rPr>
+          <w:lang w:val="en-US"/>
+        </w:rPr>
+        <w:t>willi</w:t>
+      </w:r>
+      <w:proofErr w:type="spellEnd"/>
+      <w:r>
+        <w:rPr>
+          <w:lang w:val="en-US"/>
+        </w:rPr>
+        <w:t xml:space="preserve"> </w:t>
+      </w:r>
+      <w:proofErr w:type="spellStart"/>
+      <w:r>
+        <w:rPr>
+          <w:lang w:val="en-US"/>
+        </w:rPr>
+        <w:t>manuelt</w:t>
+      </w:r>
+      <w:proofErr w:type="spellEnd"/>
+      <w:r>
+        <w:rPr>
+          <w:lang w:val="en-US"/>
+        </w:rPr>
+        <w:t>)</w:t>
+      </w:r>
+    </w:p>
+    <w:p>
+      <w:pPr>
+        <w:rPr>
+          <w:lang w:val="en-US"/>
+        </w:rPr>
+      </w:pPr>
+      <w:r>
+        <w:rPr>
+          <w:lang w:val="en-US"/>
+        </w:rPr>
+        <w:t xml:space="preserve">Telemark – 13 </w:t>
+      </w:r>
+      <w:proofErr w:type="spellStart"/>
+      <w:r>
+        <w:rPr>
+          <w:lang w:val="en-US"/>
+        </w:rPr>
+        <w:t>vinmonompolet</w:t>
+      </w:r>
+      <w:proofErr w:type="spellEnd"/>
+      <w:r>
+        <w:rPr>
+          <w:lang w:val="en-US"/>
+        </w:rPr>
+        <w:t xml:space="preserve"> (180324 </w:t>
+      </w:r>
+      <w:proofErr w:type="spellStart"/>
+      <w:r>
+        <w:rPr>
+          <w:lang w:val="en-US"/>
+        </w:rPr>
+        <w:t>willi</w:t>
+      </w:r>
+      <w:proofErr w:type="spellEnd"/>
+      <w:r>
+        <w:rPr>
+          <w:lang w:val="en-US"/>
+        </w:rPr>
+        <w:t xml:space="preserve"> </w:t>
+      </w:r>
+      <w:proofErr w:type="spellStart"/>
+      <w:r>
+        <w:rPr>
+          <w:lang w:val="en-US"/>
+        </w:rPr>
+        <w:t>manuelt</w:t>
+      </w:r>
+      <w:proofErr w:type="spellEnd"/>
+      <w:r>
+        <w:rPr>
+          <w:lang w:val="en-US"/>
+        </w:rPr>
+        <w:t>)</w:t>
+      </w:r>
+    </w:p>
+    <w:p>
+      <w:pPr>
+        <w:rPr>
+          <w:lang w:val="en-US"/>
+        </w:rPr>
+      </w:pPr>
+      <w:r>
+        <w:rPr>
+          <w:lang w:val="en-US"/>
+        </w:rPr>
+        <w:t xml:space="preserve">Troms - 13 </w:t>
+      </w:r>
+      <w:proofErr w:type="spellStart"/>
+      <w:r>
+        <w:rPr>
+          <w:lang w:val="en-US"/>
+        </w:rPr>
+        <w:t>vinmonompolet</w:t>
+      </w:r>
+      <w:proofErr w:type="spellEnd"/>
+      <w:r>
+        <w:rPr>
+          <w:lang w:val="en-US"/>
+        </w:rPr>
+        <w:t xml:space="preserve"> (180324 </w:t>
+      </w:r>
+      <w:proofErr w:type="spellStart"/>
+      <w:r>
+        <w:rPr>
+          <w:lang w:val="en-US"/>
+        </w:rPr>
+        <w:t>willi</w:t>
+      </w:r>
+      <w:proofErr w:type="spellEnd"/>
+      <w:r>
+        <w:rPr>
+          <w:lang w:val="en-US"/>
+        </w:rPr>
+        <w:t xml:space="preserve"> </w:t>
+      </w:r>
+      <w:proofErr w:type="spellStart"/>
+      <w:r>
+        <w:rPr>
+          <w:lang w:val="en-US"/>
+        </w:rPr>
+        <w:t>manuelt</w:t>
+      </w:r>
+      <w:proofErr w:type="spellEnd"/>
+      <w:r>
+        <w:rPr>
+          <w:lang w:val="en-US"/>
+        </w:rPr>
+        <w:t>)</w:t>
+      </w:r>
+    </w:p>
+    <w:p>
+      <w:pPr>
+        <w:rPr>
+          <w:lang w:val="en-US"/>
+        </w:rPr>
+      </w:pPr>
+      <w:proofErr w:type="spellStart"/>
+      <w:r>
+        <w:rPr>
+          <w:lang w:val="en-US"/>
+        </w:rPr>
+        <w:t>Trøndelag</w:t>
+      </w:r>
+      <w:proofErr w:type="spellEnd"/>
+      <w:r>
+        <w:rPr>
+          <w:lang w:val="en-US"/>
+        </w:rPr>
+        <w:t xml:space="preserve"> 34 </w:t>
+      </w:r>
+      <w:proofErr w:type="spellStart"/>
+      <w:r>
+        <w:rPr>
+          <w:lang w:val="en-US"/>
+        </w:rPr>
+        <w:t>vinmonompolet</w:t>
+      </w:r>
+      <w:proofErr w:type="spellEnd"/>
+      <w:r>
+        <w:rPr>
+          <w:lang w:val="en-US"/>
+        </w:rPr>
+        <w:t xml:space="preserve"> (180324 </w:t>
+      </w:r>
+      <w:proofErr w:type="spellStart"/>
+      <w:r>
+        <w:rPr>
+          <w:lang w:val="en-US"/>
+        </w:rPr>
+        <w:t>willi</w:t>
+      </w:r>
+      <w:proofErr w:type="spellEnd"/>
+      <w:r>
+        <w:rPr>
+          <w:lang w:val="en-US"/>
+        </w:rPr>
+        <w:t xml:space="preserve"> </w:t>
+      </w:r>
+      <w:proofErr w:type="spellStart"/>
+      <w:r>
+        <w:rPr>
+          <w:lang w:val="en-US"/>
+        </w:rPr>
+        <w:t>manuelt</w:t>
+      </w:r>
+      <w:proofErr w:type="spellEnd"/>
+      <w:r>
+        <w:rPr>
+          <w:lang w:val="en-US"/>
+        </w:rPr>
+        <w:t>)</w:t>
+      </w:r>
+    </w:p>
+    <w:p>
+      <w:pPr>
+        <w:rPr>
+          <w:lang w:val="en-US"/>
+        </w:rPr>
+      </w:pPr>
+      <w:r>
+        <w:rPr>
+          <w:lang w:val="en-US"/>
+        </w:rPr>
+        <w:t xml:space="preserve">Vestfold – 13 </w:t>
+      </w:r>
+      <w:proofErr w:type="spellStart"/>
+      <w:r>
+        <w:rPr>
+          <w:lang w:val="en-US"/>
+        </w:rPr>
+        <w:t>vinmonompolet</w:t>
+      </w:r>
+      <w:proofErr w:type="spellEnd"/>
+      <w:r>
+        <w:rPr>
+          <w:lang w:val="en-US"/>
+        </w:rPr>
+        <w:t xml:space="preserve"> (180324 </w:t>
+      </w:r>
+      <w:proofErr w:type="spellStart"/>
+      <w:r>
+        <w:rPr>
+          <w:lang w:val="en-US"/>
+        </w:rPr>
+        <w:t>willi</w:t>
+      </w:r>
+      <w:proofErr w:type="spellEnd"/>
+      <w:r>
+        <w:rPr>
+          <w:lang w:val="en-US"/>
+        </w:rPr>
+        <w:t xml:space="preserve"> </w:t>
+      </w:r>
+      <w:proofErr w:type="spellStart"/>
+      <w:r>
+        <w:rPr>
+          <w:lang w:val="en-US"/>
+        </w:rPr>
+        <w:t>manuelt</w:t>
+      </w:r>
+      <w:proofErr w:type="spellEnd"/>
+      <w:r>
+        <w:rPr>
+          <w:lang w:val="en-US"/>
+        </w:rPr>
+        <w:t>)</w:t>
+      </w:r>
+    </w:p>
+    <w:p>
+      <w:pPr>
+        <w:rPr>
+          <w:lang w:val="en-US"/>
+        </w:rPr>
+      </w:pPr>
+      <w:r>
+        <w:rPr>
+          <w:lang w:val="en-US"/>
+        </w:rPr>
+        <w:t xml:space="preserve">Vestland – 44 </w:t>
+      </w:r>
+      <w:proofErr w:type="spellStart"/>
+      <w:r>
+        <w:rPr>
+          <w:lang w:val="en-US"/>
+        </w:rPr>
+        <w:t>vinmonompolet</w:t>
+      </w:r>
+      <w:proofErr w:type="spellEnd"/>
+      <w:r>
+        <w:rPr>
+          <w:lang w:val="en-US"/>
+        </w:rPr>
+        <w:t xml:space="preserve"> (180324 </w:t>
+      </w:r>
+      <w:proofErr w:type="spellStart"/>
+      <w:r>
+        <w:rPr>
+          <w:lang w:val="en-US"/>
+        </w:rPr>
+        <w:t>willi</w:t>
+      </w:r>
+      <w:proofErr w:type="spellEnd"/>
+      <w:r>
+        <w:rPr>
+          <w:lang w:val="en-US"/>
+        </w:rPr>
+        <w:t xml:space="preserve"> </w:t>
+      </w:r>
+      <w:proofErr w:type="spellStart"/>
+      <w:r>
+        <w:rPr>
+          <w:lang w:val="en-US"/>
+        </w:rPr>
+        <w:t>manuelt</w:t>
+      </w:r>
+      <w:proofErr w:type="spellEnd"/>
+      <w:r>
+        <w:rPr>
+          <w:lang w:val="en-US"/>
+        </w:rPr>
+        <w:t>)</w:t>
+      </w:r>
+    </w:p>
+    <w:p>
+      <w:pPr>
+        <w:rPr>
+          <w:lang w:val="en-US"/>
+        </w:rPr>
+      </w:pPr>
+      <w:proofErr w:type="spellStart"/>
+      <w:r>
+        <w:rPr>
+          <w:lang w:val="en-US"/>
+        </w:rPr>
+        <w:t>Østfold</w:t>
+      </w:r>
+      <w:proofErr w:type="spellEnd"/>
+      <w:r>
+        <w:rPr>
+          <w:lang w:val="en-US"/>
+        </w:rPr>
+        <w:t xml:space="preserve"> -11 </w:t>
+      </w:r>
+      <w:proofErr w:type="spellStart"/>
+      <w:r>
+        <w:rPr>
+          <w:lang w:val="en-US"/>
+        </w:rPr>
+        <w:t>vinmonompolet</w:t>
+      </w:r>
+      <w:proofErr w:type="spellEnd"/>
+      <w:r>
+        <w:rPr>
+          <w:lang w:val="en-US"/>
+        </w:rPr>
+        <w:t xml:space="preserve"> (180324 </w:t>
+      </w:r>
+      <w:proofErr w:type="spellStart"/>
+      <w:r>
+        <w:rPr>
+          <w:lang w:val="en-US"/>
+        </w:rPr>
+        <w:t>willi</w:t>
+      </w:r>
+      <w:proofErr w:type="spellEnd"/>
+      <w:r>
+        <w:rPr>
+          <w:lang w:val="en-US"/>
+        </w:rPr>
+        <w:t xml:space="preserve"> </w:t>
+      </w:r>
+      <w:proofErr w:type="spellStart"/>
+      <w:r>
+        <w:rPr>
+          <w:lang w:val="en-US"/>
+        </w:rPr>
+        <w:t>manuelt</w:t>
+      </w:r>
+      <w:proofErr w:type="spellEnd"/>
+      <w:r>
+        <w:rPr>
+          <w:lang w:val="en-US"/>
+        </w:rPr>
+        <w:t>)</w:t>
       </w:r>
     </w:p>
     <w:p>
@@ -1071,6 +1622,7 @@
         </w:rPr>
       </w:pPr>
       <w:bookmarkStart w:id="2" w:name="_Toc193179539"/>
+      <w:proofErr w:type="spellStart"/>
       <w:r>
         <w:rPr>
           <w:lang w:val="en-US"/>
@@ -1078,6 +1630,7 @@
         <w:t>Vinmonopolet</w:t>
       </w:r>
       <w:bookmarkEnd w:id="2"/>
+      <w:proofErr w:type="spellEnd"/>
     </w:p>
     <w:p>
       <w:pPr>
@@ -1414,7 +1967,19 @@
         <w:rPr>
           <w:lang w:val="en-GB"/>
         </w:rPr>
-        <w:t xml:space="preserve">After estimating a model (get a more sound background on the type of model) with only s (population) </w:t>
+        <w:t xml:space="preserve">After estimating a model (get a </w:t>
+      </w:r>
+      <w:r>
+        <w:rPr>
+          <w:lang w:val="en-GB"/>
+        </w:rPr>
+        <w:t>sounder</w:t>
+      </w:r>
+      <w:r>
+        <w:rPr>
+          <w:lang w:val="en-GB"/>
+        </w:rPr>
+        <w:t xml:space="preserve"> background on the type of model) with only s (population) </w:t>
       </w:r>
       <w:r>
         <w:rPr>
@@ -1450,7 +2015,13 @@
         <w:rPr>
           <w:lang w:val="en-GB"/>
         </w:rPr>
-        <w:t>Therefore we want new variables that possibly can add more depth to the analysis</w:t>
+        <w:t>Therefore,</w:t>
+      </w:r>
+      <w:r>
+        <w:rPr>
+          <w:lang w:val="en-GB"/>
+        </w:rPr>
+        <w:t xml:space="preserve"> we want new variables that possibly can add more depth to the analysis</w:t>
       </w:r>
       <w:r>
         <w:rPr>
@@ -1592,11 +2163,19 @@
           <w:lang w:val="en-GB"/>
         </w:rPr>
       </w:pPr>
-      <w:r>
-        <w:rPr>
-          <w:lang w:val="en-GB"/>
-        </w:rPr>
-        <w:t>Grensehandel (people that go on day trips abroad to shop for alcohol)</w:t>
+      <w:proofErr w:type="spellStart"/>
+      <w:r>
+        <w:rPr>
+          <w:lang w:val="en-GB"/>
+        </w:rPr>
+        <w:t>Grensehandel</w:t>
+      </w:r>
+      <w:proofErr w:type="spellEnd"/>
+      <w:r>
+        <w:rPr>
+          <w:lang w:val="en-GB"/>
+        </w:rPr>
+        <w:t xml:space="preserve"> (people that go on day trips abroad to shop for alcohol)</w:t>
       </w:r>
     </w:p>
     <w:p>
@@ -1641,7 +2220,21 @@
         <w:rPr>
           <w:lang w:val="en-GB"/>
         </w:rPr>
-        <w:t>from municipality center to closest store</w:t>
+        <w:t xml:space="preserve">from municipality </w:t>
+      </w:r>
+      <w:proofErr w:type="spellStart"/>
+      <w:r>
+        <w:rPr>
+          <w:lang w:val="en-GB"/>
+        </w:rPr>
+        <w:t>center</w:t>
+      </w:r>
+      <w:proofErr w:type="spellEnd"/>
+      <w:r>
+        <w:rPr>
+          <w:lang w:val="en-GB"/>
+        </w:rPr>
+        <w:t xml:space="preserve"> to closest store</w:t>
       </w:r>
     </w:p>
     <w:p>
@@ -1716,7 +2309,19 @@
         <w:rPr>
           <w:lang w:val="en-GB"/>
         </w:rPr>
-        <w:t xml:space="preserve">Could only find  data on </w:t>
+        <w:t xml:space="preserve">Could only </w:t>
+      </w:r>
+      <w:r>
+        <w:rPr>
+          <w:lang w:val="en-GB"/>
+        </w:rPr>
+        <w:t>find data</w:t>
+      </w:r>
+      <w:r>
+        <w:rPr>
+          <w:lang w:val="en-GB"/>
+        </w:rPr>
+        <w:t xml:space="preserve"> on </w:t>
       </w:r>
       <w:r>
         <w:rPr>

</xml_diff>

<commit_message>
added headers to workflow doc
</commit_message>
<xml_diff>
--- a/Workflow.docx
+++ b/Workflow.docx
@@ -1017,451 +1017,176 @@
       </w:r>
     </w:p>
     <w:p>
-      <w:pPr>
-        <w:rPr>
-          <w:lang w:val="en-US"/>
-        </w:rPr>
-      </w:pPr>
-      <w:r>
-        <w:rPr>
-          <w:lang w:val="en-US"/>
-        </w:rPr>
+      <w:r>
         <w:t xml:space="preserve">Nordland – 23 </w:t>
       </w:r>
       <w:proofErr w:type="spellStart"/>
       <w:r>
-        <w:rPr>
-          <w:lang w:val="en-US"/>
-        </w:rPr>
         <w:t>vinmonompolet</w:t>
       </w:r>
       <w:proofErr w:type="spellEnd"/>
       <w:r>
-        <w:rPr>
-          <w:lang w:val="en-US"/>
-        </w:rPr>
         <w:t xml:space="preserve"> (180324 </w:t>
       </w:r>
       <w:proofErr w:type="spellStart"/>
       <w:r>
-        <w:rPr>
-          <w:lang w:val="en-US"/>
-        </w:rPr>
         <w:t>willi</w:t>
       </w:r>
       <w:proofErr w:type="spellEnd"/>
       <w:r>
-        <w:rPr>
-          <w:lang w:val="en-US"/>
-        </w:rPr>
-        <w:t xml:space="preserve"> </w:t>
+        <w:t xml:space="preserve"> manuelt)</w:t>
+      </w:r>
+    </w:p>
+    <w:p>
+      <w:r>
+        <w:t xml:space="preserve">Oslo – 35 </w:t>
       </w:r>
       <w:proofErr w:type="spellStart"/>
       <w:r>
-        <w:rPr>
-          <w:lang w:val="en-US"/>
-        </w:rPr>
-        <w:t>manuelt</w:t>
+        <w:t>vinmonompolet</w:t>
       </w:r>
       <w:proofErr w:type="spellEnd"/>
       <w:r>
-        <w:rPr>
-          <w:lang w:val="en-US"/>
-        </w:rPr>
-        <w:t>)</w:t>
-      </w:r>
-    </w:p>
-    <w:p>
-      <w:pPr>
-        <w:rPr>
-          <w:lang w:val="en-US"/>
-        </w:rPr>
-      </w:pPr>
-      <w:r>
-        <w:rPr>
-          <w:lang w:val="en-US"/>
-        </w:rPr>
-        <w:t xml:space="preserve">Oslo – 35 </w:t>
+        <w:t xml:space="preserve"> (180324 </w:t>
       </w:r>
       <w:proofErr w:type="spellStart"/>
       <w:r>
-        <w:rPr>
-          <w:lang w:val="en-US"/>
-        </w:rPr>
+        <w:t>willi</w:t>
+      </w:r>
+      <w:proofErr w:type="spellEnd"/>
+      <w:r>
+        <w:t xml:space="preserve"> manuelt)</w:t>
+      </w:r>
+    </w:p>
+    <w:p>
+      <w:r>
+        <w:t xml:space="preserve">Rogaland – 24 </w:t>
+      </w:r>
+      <w:proofErr w:type="spellStart"/>
+      <w:r>
         <w:t>vinmonompolet</w:t>
       </w:r>
       <w:proofErr w:type="spellEnd"/>
       <w:r>
-        <w:rPr>
-          <w:lang w:val="en-US"/>
-        </w:rPr>
         <w:t xml:space="preserve"> (180324 </w:t>
       </w:r>
       <w:proofErr w:type="spellStart"/>
       <w:r>
-        <w:rPr>
-          <w:lang w:val="en-US"/>
-        </w:rPr>
         <w:t>willi</w:t>
       </w:r>
       <w:proofErr w:type="spellEnd"/>
       <w:r>
-        <w:rPr>
-          <w:lang w:val="en-US"/>
-        </w:rPr>
-        <w:t xml:space="preserve"> </w:t>
+        <w:t xml:space="preserve"> manuelt)</w:t>
+      </w:r>
+    </w:p>
+    <w:p>
+      <w:r>
+        <w:t xml:space="preserve">Telemark – 13 </w:t>
       </w:r>
       <w:proofErr w:type="spellStart"/>
       <w:r>
-        <w:rPr>
-          <w:lang w:val="en-US"/>
-        </w:rPr>
-        <w:t>manuelt</w:t>
+        <w:t>vinmonompolet</w:t>
       </w:r>
       <w:proofErr w:type="spellEnd"/>
       <w:r>
-        <w:rPr>
-          <w:lang w:val="en-US"/>
-        </w:rPr>
-        <w:t>)</w:t>
-      </w:r>
-    </w:p>
-    <w:p>
-      <w:pPr>
-        <w:rPr>
-          <w:lang w:val="en-US"/>
-        </w:rPr>
-      </w:pPr>
-      <w:r>
-        <w:rPr>
-          <w:lang w:val="en-US"/>
-        </w:rPr>
-        <w:t xml:space="preserve">Rogaland – 24 </w:t>
+        <w:t xml:space="preserve"> (180324 </w:t>
       </w:r>
       <w:proofErr w:type="spellStart"/>
       <w:r>
-        <w:rPr>
-          <w:lang w:val="en-US"/>
-        </w:rPr>
+        <w:t>willi</w:t>
+      </w:r>
+      <w:proofErr w:type="spellEnd"/>
+      <w:r>
+        <w:t xml:space="preserve"> manuelt)</w:t>
+      </w:r>
+    </w:p>
+    <w:p>
+      <w:r>
+        <w:t xml:space="preserve">Troms - 13 </w:t>
+      </w:r>
+      <w:proofErr w:type="spellStart"/>
+      <w:r>
         <w:t>vinmonompolet</w:t>
       </w:r>
       <w:proofErr w:type="spellEnd"/>
       <w:r>
-        <w:rPr>
-          <w:lang w:val="en-US"/>
-        </w:rPr>
         <w:t xml:space="preserve"> (180324 </w:t>
       </w:r>
       <w:proofErr w:type="spellStart"/>
       <w:r>
-        <w:rPr>
-          <w:lang w:val="en-US"/>
-        </w:rPr>
         <w:t>willi</w:t>
       </w:r>
       <w:proofErr w:type="spellEnd"/>
       <w:r>
-        <w:rPr>
-          <w:lang w:val="en-US"/>
-        </w:rPr>
-        <w:t xml:space="preserve"> </w:t>
+        <w:t xml:space="preserve"> manuelt)</w:t>
+      </w:r>
+    </w:p>
+    <w:p>
+      <w:r>
+        <w:t xml:space="preserve">Trøndelag 34 </w:t>
       </w:r>
       <w:proofErr w:type="spellStart"/>
       <w:r>
-        <w:rPr>
-          <w:lang w:val="en-US"/>
-        </w:rPr>
-        <w:t>manuelt</w:t>
+        <w:t>vinmonompolet</w:t>
       </w:r>
       <w:proofErr w:type="spellEnd"/>
       <w:r>
-        <w:rPr>
-          <w:lang w:val="en-US"/>
-        </w:rPr>
-        <w:t>)</w:t>
-      </w:r>
-    </w:p>
-    <w:p>
-      <w:pPr>
-        <w:rPr>
-          <w:lang w:val="en-US"/>
-        </w:rPr>
-      </w:pPr>
-      <w:r>
-        <w:rPr>
-          <w:lang w:val="en-US"/>
-        </w:rPr>
-        <w:t xml:space="preserve">Telemark – 13 </w:t>
+        <w:t xml:space="preserve"> (180324 </w:t>
       </w:r>
       <w:proofErr w:type="spellStart"/>
       <w:r>
-        <w:rPr>
-          <w:lang w:val="en-US"/>
-        </w:rPr>
+        <w:t>willi</w:t>
+      </w:r>
+      <w:proofErr w:type="spellEnd"/>
+      <w:r>
+        <w:t xml:space="preserve"> manuelt)</w:t>
+      </w:r>
+    </w:p>
+    <w:p>
+      <w:r>
+        <w:t xml:space="preserve">Vestfold – 13 </w:t>
+      </w:r>
+      <w:proofErr w:type="spellStart"/>
+      <w:r>
         <w:t>vinmonompolet</w:t>
       </w:r>
       <w:proofErr w:type="spellEnd"/>
       <w:r>
-        <w:rPr>
-          <w:lang w:val="en-US"/>
-        </w:rPr>
         <w:t xml:space="preserve"> (180324 </w:t>
       </w:r>
       <w:proofErr w:type="spellStart"/>
       <w:r>
-        <w:rPr>
-          <w:lang w:val="en-US"/>
-        </w:rPr>
         <w:t>willi</w:t>
       </w:r>
       <w:proofErr w:type="spellEnd"/>
       <w:r>
-        <w:rPr>
-          <w:lang w:val="en-US"/>
-        </w:rPr>
-        <w:t xml:space="preserve"> </w:t>
-      </w:r>
+        <w:t xml:space="preserve"> manuelt)</w:t>
+      </w:r>
+    </w:p>
+    <w:p>
       <w:proofErr w:type="spellStart"/>
       <w:r>
-        <w:rPr>
-          <w:lang w:val="en-US"/>
-        </w:rPr>
-        <w:t>manuelt</w:t>
+        <w:t>Vestland</w:t>
       </w:r>
       <w:proofErr w:type="spellEnd"/>
       <w:r>
-        <w:rPr>
-          <w:lang w:val="en-US"/>
-        </w:rPr>
-        <w:t>)</w:t>
-      </w:r>
-    </w:p>
-    <w:p>
-      <w:pPr>
-        <w:rPr>
-          <w:lang w:val="en-US"/>
-        </w:rPr>
-      </w:pPr>
-      <w:r>
-        <w:rPr>
-          <w:lang w:val="en-US"/>
-        </w:rPr>
-        <w:t xml:space="preserve">Troms - 13 </w:t>
+        <w:t xml:space="preserve"> – 44 </w:t>
       </w:r>
       <w:proofErr w:type="spellStart"/>
       <w:r>
-        <w:rPr>
-          <w:lang w:val="en-US"/>
-        </w:rPr>
         <w:t>vinmonompolet</w:t>
       </w:r>
       <w:proofErr w:type="spellEnd"/>
       <w:r>
-        <w:rPr>
-          <w:lang w:val="en-US"/>
-        </w:rPr>
         <w:t xml:space="preserve"> (180324 </w:t>
       </w:r>
       <w:proofErr w:type="spellStart"/>
       <w:r>
-        <w:rPr>
-          <w:lang w:val="en-US"/>
-        </w:rPr>
         <w:t>willi</w:t>
       </w:r>
       <w:proofErr w:type="spellEnd"/>
       <w:r>
-        <w:rPr>
-          <w:lang w:val="en-US"/>
-        </w:rPr>
-        <w:t xml:space="preserve"> </w:t>
-      </w:r>
-      <w:proofErr w:type="spellStart"/>
-      <w:r>
-        <w:rPr>
-          <w:lang w:val="en-US"/>
-        </w:rPr>
-        <w:t>manuelt</w:t>
-      </w:r>
-      <w:proofErr w:type="spellEnd"/>
-      <w:r>
-        <w:rPr>
-          <w:lang w:val="en-US"/>
-        </w:rPr>
-        <w:t>)</w:t>
-      </w:r>
-    </w:p>
-    <w:p>
-      <w:pPr>
-        <w:rPr>
-          <w:lang w:val="en-US"/>
-        </w:rPr>
-      </w:pPr>
-      <w:proofErr w:type="spellStart"/>
-      <w:r>
-        <w:rPr>
-          <w:lang w:val="en-US"/>
-        </w:rPr>
-        <w:t>Trøndelag</w:t>
-      </w:r>
-      <w:proofErr w:type="spellEnd"/>
-      <w:r>
-        <w:rPr>
-          <w:lang w:val="en-US"/>
-        </w:rPr>
-        <w:t xml:space="preserve"> 34 </w:t>
-      </w:r>
-      <w:proofErr w:type="spellStart"/>
-      <w:r>
-        <w:rPr>
-          <w:lang w:val="en-US"/>
-        </w:rPr>
-        <w:t>vinmonompolet</w:t>
-      </w:r>
-      <w:proofErr w:type="spellEnd"/>
-      <w:r>
-        <w:rPr>
-          <w:lang w:val="en-US"/>
-        </w:rPr>
-        <w:t xml:space="preserve"> (180324 </w:t>
-      </w:r>
-      <w:proofErr w:type="spellStart"/>
-      <w:r>
-        <w:rPr>
-          <w:lang w:val="en-US"/>
-        </w:rPr>
-        <w:t>willi</w:t>
-      </w:r>
-      <w:proofErr w:type="spellEnd"/>
-      <w:r>
-        <w:rPr>
-          <w:lang w:val="en-US"/>
-        </w:rPr>
-        <w:t xml:space="preserve"> </w:t>
-      </w:r>
-      <w:proofErr w:type="spellStart"/>
-      <w:r>
-        <w:rPr>
-          <w:lang w:val="en-US"/>
-        </w:rPr>
-        <w:t>manuelt</w:t>
-      </w:r>
-      <w:proofErr w:type="spellEnd"/>
-      <w:r>
-        <w:rPr>
-          <w:lang w:val="en-US"/>
-        </w:rPr>
-        <w:t>)</w:t>
-      </w:r>
-    </w:p>
-    <w:p>
-      <w:pPr>
-        <w:rPr>
-          <w:lang w:val="en-US"/>
-        </w:rPr>
-      </w:pPr>
-      <w:r>
-        <w:rPr>
-          <w:lang w:val="en-US"/>
-        </w:rPr>
-        <w:t xml:space="preserve">Vestfold – 13 </w:t>
-      </w:r>
-      <w:proofErr w:type="spellStart"/>
-      <w:r>
-        <w:rPr>
-          <w:lang w:val="en-US"/>
-        </w:rPr>
-        <w:t>vinmonompolet</w:t>
-      </w:r>
-      <w:proofErr w:type="spellEnd"/>
-      <w:r>
-        <w:rPr>
-          <w:lang w:val="en-US"/>
-        </w:rPr>
-        <w:t xml:space="preserve"> (180324 </w:t>
-      </w:r>
-      <w:proofErr w:type="spellStart"/>
-      <w:r>
-        <w:rPr>
-          <w:lang w:val="en-US"/>
-        </w:rPr>
-        <w:t>willi</w:t>
-      </w:r>
-      <w:proofErr w:type="spellEnd"/>
-      <w:r>
-        <w:rPr>
-          <w:lang w:val="en-US"/>
-        </w:rPr>
-        <w:t xml:space="preserve"> </w:t>
-      </w:r>
-      <w:proofErr w:type="spellStart"/>
-      <w:r>
-        <w:rPr>
-          <w:lang w:val="en-US"/>
-        </w:rPr>
-        <w:t>manuelt</w:t>
-      </w:r>
-      <w:proofErr w:type="spellEnd"/>
-      <w:r>
-        <w:rPr>
-          <w:lang w:val="en-US"/>
-        </w:rPr>
-        <w:t>)</w:t>
-      </w:r>
-    </w:p>
-    <w:p>
-      <w:pPr>
-        <w:rPr>
-          <w:lang w:val="en-US"/>
-        </w:rPr>
-      </w:pPr>
-      <w:r>
-        <w:rPr>
-          <w:lang w:val="en-US"/>
-        </w:rPr>
-        <w:t xml:space="preserve">Vestland – 44 </w:t>
-      </w:r>
-      <w:proofErr w:type="spellStart"/>
-      <w:r>
-        <w:rPr>
-          <w:lang w:val="en-US"/>
-        </w:rPr>
-        <w:t>vinmonompolet</w:t>
-      </w:r>
-      <w:proofErr w:type="spellEnd"/>
-      <w:r>
-        <w:rPr>
-          <w:lang w:val="en-US"/>
-        </w:rPr>
-        <w:t xml:space="preserve"> (180324 </w:t>
-      </w:r>
-      <w:proofErr w:type="spellStart"/>
-      <w:r>
-        <w:rPr>
-          <w:lang w:val="en-US"/>
-        </w:rPr>
-        <w:t>willi</w:t>
-      </w:r>
-      <w:proofErr w:type="spellEnd"/>
-      <w:r>
-        <w:rPr>
-          <w:lang w:val="en-US"/>
-        </w:rPr>
-        <w:t xml:space="preserve"> </w:t>
-      </w:r>
-      <w:proofErr w:type="spellStart"/>
-      <w:r>
-        <w:rPr>
-          <w:lang w:val="en-US"/>
-        </w:rPr>
-        <w:t>manuelt</w:t>
-      </w:r>
-      <w:proofErr w:type="spellEnd"/>
-      <w:r>
-        <w:rPr>
-          <w:lang w:val="en-US"/>
-        </w:rPr>
-        <w:t>)</w:t>
+        <w:t xml:space="preserve"> manuelt)</w:t>
       </w:r>
     </w:p>
     <w:p>
@@ -2323,61 +2048,129 @@
         </w:rPr>
         <w:t xml:space="preserve"> on </w:t>
       </w:r>
-      <w:r>
-        <w:rPr>
-          <w:lang w:val="en-GB"/>
-        </w:rPr>
-        <w:t>amount of sleepovers with a lot of missing data for some municipalities. It is the best we can do…</w:t>
-      </w:r>
-    </w:p>
-    <w:p>
-      <w:pPr>
-        <w:rPr>
-          <w:lang w:val="en-GB"/>
-        </w:rPr>
-      </w:pPr>
-    </w:p>
-    <w:p>
-      <w:pPr>
-        <w:rPr>
-          <w:lang w:val="en-GB"/>
-        </w:rPr>
-      </w:pPr>
-    </w:p>
-    <w:p>
-      <w:pPr>
-        <w:rPr>
-          <w:lang w:val="en-GB"/>
-        </w:rPr>
-      </w:pPr>
-    </w:p>
-    <w:p>
-      <w:pPr>
-        <w:rPr>
-          <w:lang w:val="en-GB"/>
-        </w:rPr>
-      </w:pPr>
-    </w:p>
-    <w:p>
-      <w:pPr>
-        <w:rPr>
-          <w:lang w:val="en-GB"/>
-        </w:rPr>
-      </w:pPr>
-    </w:p>
-    <w:p>
-      <w:pPr>
-        <w:rPr>
-          <w:lang w:val="en-GB"/>
-        </w:rPr>
-      </w:pPr>
-    </w:p>
-    <w:p>
-      <w:pPr>
-        <w:rPr>
-          <w:lang w:val="en-GB"/>
-        </w:rPr>
-      </w:pPr>
+      <w:proofErr w:type="gramStart"/>
+      <w:r>
+        <w:rPr>
+          <w:lang w:val="en-GB"/>
+        </w:rPr>
+        <w:t>amount</w:t>
+      </w:r>
+      <w:proofErr w:type="gramEnd"/>
+      <w:r>
+        <w:rPr>
+          <w:lang w:val="en-GB"/>
+        </w:rPr>
+        <w:t xml:space="preserve"> of sleepovers with a lot of missing data for some municipalities. It is the best we can do…</w:t>
+      </w:r>
+    </w:p>
+    <w:p>
+      <w:pPr>
+        <w:rPr>
+          <w:lang w:val="en-GB"/>
+        </w:rPr>
+      </w:pPr>
+    </w:p>
+    <w:p>
+      <w:pPr>
+        <w:rPr>
+          <w:lang w:val="en-GB"/>
+        </w:rPr>
+      </w:pPr>
+    </w:p>
+    <w:p>
+      <w:pPr>
+        <w:rPr>
+          <w:lang w:val="en-GB"/>
+        </w:rPr>
+      </w:pPr>
+    </w:p>
+    <w:p>
+      <w:pPr>
+        <w:rPr>
+          <w:lang w:val="en-GB"/>
+        </w:rPr>
+      </w:pPr>
+    </w:p>
+    <w:p>
+      <w:pPr>
+        <w:rPr>
+          <w:lang w:val="en-GB"/>
+        </w:rPr>
+      </w:pPr>
+    </w:p>
+    <w:p>
+      <w:pPr>
+        <w:rPr>
+          <w:lang w:val="en-GB"/>
+        </w:rPr>
+      </w:pPr>
+    </w:p>
+    <w:p>
+      <w:pPr>
+        <w:rPr>
+          <w:lang w:val="en-GB"/>
+        </w:rPr>
+      </w:pPr>
+    </w:p>
+    <w:p>
+      <w:pPr>
+        <w:pStyle w:val="Heading1"/>
+        <w:rPr>
+          <w:lang w:val="en-GB"/>
+        </w:rPr>
+      </w:pPr>
+      <w:r>
+        <w:rPr>
+          <w:lang w:val="en-GB"/>
+        </w:rPr>
+        <w:t>Data Wrangling</w:t>
+      </w:r>
+    </w:p>
+    <w:p>
+      <w:pPr>
+        <w:pStyle w:val="Heading3"/>
+        <w:rPr>
+          <w:lang w:val="en-GB"/>
+        </w:rPr>
+      </w:pPr>
+      <w:r>
+        <w:rPr>
+          <w:lang w:val="en-GB"/>
+        </w:rPr>
+        <w:t>API_extraction_stores_v0</w:t>
+      </w:r>
+    </w:p>
+    <w:p>
+      <w:pPr>
+        <w:pStyle w:val="Heading3"/>
+        <w:rPr>
+          <w:lang w:val="en-GB"/>
+        </w:rPr>
+      </w:pPr>
+      <w:proofErr w:type="spellStart"/>
+      <w:r>
+        <w:rPr>
+          <w:lang w:val="en-GB"/>
+        </w:rPr>
+        <w:t>Dist_Nearest_store_calc</w:t>
+      </w:r>
+      <w:proofErr w:type="spellEnd"/>
+    </w:p>
+    <w:p>
+      <w:pPr>
+        <w:pStyle w:val="Heading3"/>
+        <w:rPr>
+          <w:lang w:val="en-GB"/>
+        </w:rPr>
+      </w:pPr>
+      <w:proofErr w:type="spellStart"/>
+      <w:r>
+        <w:rPr>
+          <w:lang w:val="en-GB"/>
+        </w:rPr>
+        <w:t>Kommunesenter_geodata_correction</w:t>
+      </w:r>
+      <w:proofErr w:type="spellEnd"/>
     </w:p>
     <w:p>
       <w:pPr>
@@ -3358,7 +3151,6 @@
     <w:next w:val="Normal"/>
     <w:link w:val="Heading3Char"/>
     <w:uiPriority w:val="9"/>
-    <w:semiHidden/>
     <w:unhideWhenUsed/>
     <w:qFormat/>
     <w:rsid w:val="00722F96"/>
@@ -3565,7 +3357,6 @@
     <w:basedOn w:val="DefaultParagraphFont"/>
     <w:link w:val="Heading3"/>
     <w:uiPriority w:val="9"/>
-    <w:semiHidden/>
     <w:rsid w:val="00722F96"/>
     <w:rPr>
       <w:rFonts w:asciiTheme="minorHAnsi" w:eastAsiaTheme="majorEastAsia" w:hAnsiTheme="minorHAnsi" w:cstheme="majorBidi"/>

</xml_diff>